<commit_message>
✨ (Implemented Refresh Tokens)
</commit_message>
<xml_diff>
--- a/research/SRSS.docx
+++ b/research/SRSS.docx
@@ -83,6 +83,50 @@
           <w:sz w:val="20"/>
           <w:szCs w:val="20"/>
         </w:rPr>
+        <w:t>- Students must be able to search for modules using criteria such as course codes, title, or department</w:t>
+      </w:r>
+    </w:p>
+    <w:p>
+      <w:pPr>
+        <w:rPr>
+          <w:sz w:val="20"/>
+          <w:szCs w:val="20"/>
+        </w:rPr>
+      </w:pPr>
+      <w:r>
+        <w:rPr>
+          <w:sz w:val="20"/>
+          <w:szCs w:val="20"/>
+        </w:rPr>
+        <w:t xml:space="preserve">- Students </w:t>
+      </w:r>
+      <w:r>
+        <w:rPr>
+          <w:sz w:val="20"/>
+          <w:szCs w:val="20"/>
+        </w:rPr>
+        <w:t>must be able to</w:t>
+      </w:r>
+      <w:r>
+        <w:rPr>
+          <w:sz w:val="20"/>
+          <w:szCs w:val="20"/>
+        </w:rPr>
+        <w:t xml:space="preserve"> register and deregister for modules.</w:t>
+      </w:r>
+    </w:p>
+    <w:p>
+      <w:pPr>
+        <w:rPr>
+          <w:sz w:val="20"/>
+          <w:szCs w:val="20"/>
+        </w:rPr>
+      </w:pPr>
+      <w:r>
+        <w:rPr>
+          <w:sz w:val="20"/>
+          <w:szCs w:val="20"/>
+        </w:rPr>
         <w:t xml:space="preserve">- </w:t>
       </w:r>
       <w:r>
@@ -90,114 +134,7 @@
           <w:sz w:val="20"/>
           <w:szCs w:val="20"/>
         </w:rPr>
-        <w:t xml:space="preserve">Students </w:t>
-      </w:r>
-      <w:r>
-        <w:rPr>
-          <w:sz w:val="20"/>
-          <w:szCs w:val="20"/>
-        </w:rPr>
-        <w:t>must be able</w:t>
-      </w:r>
-      <w:r>
-        <w:rPr>
-          <w:sz w:val="20"/>
-          <w:szCs w:val="20"/>
-        </w:rPr>
-        <w:t xml:space="preserve"> to search for modules using criteria</w:t>
-      </w:r>
-      <w:r>
-        <w:rPr>
-          <w:sz w:val="20"/>
-          <w:szCs w:val="20"/>
-        </w:rPr>
-        <w:t xml:space="preserve"> such as</w:t>
-      </w:r>
-      <w:r>
-        <w:rPr>
-          <w:sz w:val="20"/>
-          <w:szCs w:val="20"/>
-        </w:rPr>
-        <w:t xml:space="preserve"> course code</w:t>
-      </w:r>
-      <w:r>
-        <w:rPr>
-          <w:sz w:val="20"/>
-          <w:szCs w:val="20"/>
-        </w:rPr>
-        <w:t>s</w:t>
-      </w:r>
-      <w:r>
-        <w:rPr>
-          <w:sz w:val="20"/>
-          <w:szCs w:val="20"/>
-        </w:rPr>
-        <w:t>, title, or department</w:t>
-      </w:r>
-    </w:p>
-    <w:p>
-      <w:pPr>
-        <w:rPr>
-          <w:sz w:val="20"/>
-          <w:szCs w:val="20"/>
-        </w:rPr>
-      </w:pPr>
-      <w:r>
-        <w:rPr>
-          <w:sz w:val="20"/>
-          <w:szCs w:val="20"/>
-        </w:rPr>
-        <w:t xml:space="preserve">- Students </w:t>
-      </w:r>
-      <w:r>
-        <w:rPr>
-          <w:sz w:val="20"/>
-          <w:szCs w:val="20"/>
-        </w:rPr>
-        <w:t>must be able to</w:t>
-      </w:r>
-      <w:r>
-        <w:rPr>
-          <w:sz w:val="20"/>
-          <w:szCs w:val="20"/>
-        </w:rPr>
-        <w:t xml:space="preserve"> register and deregister for modules.</w:t>
-      </w:r>
-    </w:p>
-    <w:p>
-      <w:pPr>
-        <w:rPr>
-          <w:sz w:val="20"/>
-          <w:szCs w:val="20"/>
-        </w:rPr>
-      </w:pPr>
-      <w:r>
-        <w:rPr>
-          <w:sz w:val="20"/>
-          <w:szCs w:val="20"/>
-        </w:rPr>
-        <w:t xml:space="preserve">- </w:t>
-      </w:r>
-      <w:r>
-        <w:rPr>
-          <w:sz w:val="20"/>
-          <w:szCs w:val="20"/>
-        </w:rPr>
-        <w:t xml:space="preserve">Administrators should </w:t>
-      </w:r>
-      <w:r>
-        <w:rPr>
-          <w:sz w:val="20"/>
-          <w:szCs w:val="20"/>
-        </w:rPr>
-        <w:t>be able</w:t>
-      </w:r>
-      <w:r>
-        <w:rPr>
-          <w:sz w:val="20"/>
-          <w:szCs w:val="20"/>
-        </w:rPr>
-        <w:t xml:space="preserve"> to manage modules, student lectures, and other system settings within the application</w:t>
+        <w:t>Administrators should be able to manage modules, student lectures, and other system settings within the application</w:t>
       </w:r>
       <w:r>
         <w:rPr>
@@ -360,21 +297,7 @@
           <w:sz w:val="20"/>
           <w:szCs w:val="20"/>
         </w:rPr>
-        <w:t xml:space="preserve">  - Implement role-based access control (RBAC) to restrict access to system functionalities based on user roles </w:t>
-      </w:r>
-      <w:r>
-        <w:rPr>
-          <w:sz w:val="20"/>
-          <w:szCs w:val="20"/>
-        </w:rPr>
-        <w:t>[ADMIN/MODULE_ADMIN/STUDENT]</w:t>
-      </w:r>
-      <w:r>
-        <w:rPr>
-          <w:sz w:val="20"/>
-          <w:szCs w:val="20"/>
-        </w:rPr>
-        <w:t>.</w:t>
+        <w:t xml:space="preserve">  - Implement role-based access control (RBAC) to restrict access to system functionalities based on user roles [ADMIN/MODULE_ADMIN/STUDENT].</w:t>
       </w:r>
       <w:r>
         <w:rPr>
@@ -676,6 +599,1149 @@
         </w:rPr>
         <w:t>AWS EC2</w:t>
       </w:r>
+    </w:p>
+    <w:p>
+      <w:pPr>
+        <w:rPr>
+          <w:b/>
+          <w:bCs/>
+          <w:sz w:val="20"/>
+          <w:szCs w:val="20"/>
+        </w:rPr>
+      </w:pPr>
+    </w:p>
+    <w:p>
+      <w:pPr>
+        <w:rPr>
+          <w:b/>
+          <w:bCs/>
+          <w:sz w:val="20"/>
+          <w:szCs w:val="20"/>
+        </w:rPr>
+      </w:pPr>
+    </w:p>
+    <w:p>
+      <w:pPr>
+        <w:rPr>
+          <w:b/>
+          <w:bCs/>
+          <w:sz w:val="20"/>
+          <w:szCs w:val="20"/>
+        </w:rPr>
+      </w:pPr>
+      <w:r>
+        <w:rPr>
+          <w:b/>
+          <w:bCs/>
+          <w:sz w:val="20"/>
+          <w:szCs w:val="20"/>
+        </w:rPr>
+        <w:lastRenderedPageBreak/>
+        <w:t xml:space="preserve">AUTHOURIZATION / </w:t>
+      </w:r>
+      <w:r>
+        <w:rPr>
+          <w:b/>
+          <w:bCs/>
+          <w:sz w:val="20"/>
+          <w:szCs w:val="20"/>
+        </w:rPr>
+        <w:t>ACCESS CONTROL:</w:t>
+      </w:r>
+    </w:p>
+    <w:p>
+      <w:pPr>
+        <w:rPr>
+          <w:sz w:val="20"/>
+          <w:szCs w:val="20"/>
+        </w:rPr>
+      </w:pPr>
+      <w:r>
+        <w:rPr>
+          <w:sz w:val="20"/>
+          <w:szCs w:val="20"/>
+        </w:rPr>
+        <w:t xml:space="preserve">For this application I implemented a hybrid solution </w:t>
+      </w:r>
+      <w:r>
+        <w:rPr>
+          <w:sz w:val="20"/>
+          <w:szCs w:val="20"/>
+        </w:rPr>
+        <w:t xml:space="preserve">of Role Based Access Control (RBAC) </w:t>
+      </w:r>
+      <w:r>
+        <w:rPr>
+          <w:sz w:val="20"/>
+          <w:szCs w:val="20"/>
+        </w:rPr>
+        <w:t xml:space="preserve">and Attribute Based Access Control (ABAC). </w:t>
+      </w:r>
+    </w:p>
+    <w:p>
+      <w:pPr>
+        <w:rPr>
+          <w:sz w:val="20"/>
+          <w:szCs w:val="20"/>
+        </w:rPr>
+      </w:pPr>
+      <w:r>
+        <w:rPr>
+          <w:sz w:val="20"/>
+          <w:szCs w:val="20"/>
+        </w:rPr>
+        <w:t xml:space="preserve">Since the application is rather simple roles have </w:t>
+      </w:r>
+      <w:r>
+        <w:rPr>
+          <w:sz w:val="20"/>
+          <w:szCs w:val="20"/>
+        </w:rPr>
+        <w:t xml:space="preserve">implicit </w:t>
+      </w:r>
+      <w:r>
+        <w:rPr>
+          <w:sz w:val="20"/>
+          <w:szCs w:val="20"/>
+        </w:rPr>
+        <w:t>privileges</w:t>
+      </w:r>
+      <w:r>
+        <w:rPr>
+          <w:sz w:val="20"/>
+          <w:szCs w:val="20"/>
+        </w:rPr>
+        <w:t xml:space="preserve"> instead </w:t>
+      </w:r>
+      <w:r>
+        <w:rPr>
+          <w:sz w:val="20"/>
+          <w:szCs w:val="20"/>
+        </w:rPr>
+        <w:t xml:space="preserve">dynamic </w:t>
+      </w:r>
+      <w:r>
+        <w:rPr>
+          <w:sz w:val="20"/>
+          <w:szCs w:val="20"/>
+        </w:rPr>
+        <w:t>privileges</w:t>
+      </w:r>
+      <w:r>
+        <w:rPr>
+          <w:sz w:val="20"/>
+          <w:szCs w:val="20"/>
+        </w:rPr>
+        <w:t xml:space="preserve">, more over to </w:t>
+      </w:r>
+      <w:r>
+        <w:rPr>
+          <w:sz w:val="20"/>
+          <w:szCs w:val="20"/>
+        </w:rPr>
+        <w:t>align with</w:t>
+      </w:r>
+      <w:r>
+        <w:rPr>
+          <w:sz w:val="20"/>
+          <w:szCs w:val="20"/>
+        </w:rPr>
+        <w:t xml:space="preserve"> the principles of</w:t>
+      </w:r>
+      <w:r>
+        <w:rPr>
+          <w:sz w:val="20"/>
+          <w:szCs w:val="20"/>
+        </w:rPr>
+        <w:t xml:space="preserve"> Least Privilege </w:t>
+      </w:r>
+      <w:r>
+        <w:rPr>
+          <w:sz w:val="20"/>
+          <w:szCs w:val="20"/>
+        </w:rPr>
+        <w:t xml:space="preserve">and Separation of </w:t>
+      </w:r>
+      <w:r>
+        <w:rPr>
+          <w:sz w:val="20"/>
+          <w:szCs w:val="20"/>
+        </w:rPr>
+        <w:t>C</w:t>
+      </w:r>
+      <w:r>
+        <w:rPr>
+          <w:sz w:val="20"/>
+          <w:szCs w:val="20"/>
+        </w:rPr>
+        <w:t>oncerns a user may only</w:t>
+      </w:r>
+      <w:r>
+        <w:rPr>
+          <w:sz w:val="20"/>
+          <w:szCs w:val="20"/>
+        </w:rPr>
+        <w:t xml:space="preserve"> be assigned a single role</w:t>
+      </w:r>
+      <w:r>
+        <w:rPr>
+          <w:sz w:val="20"/>
+          <w:szCs w:val="20"/>
+        </w:rPr>
+        <w:t>:</w:t>
+      </w:r>
+    </w:p>
+    <w:p>
+      <w:pPr>
+        <w:rPr>
+          <w:sz w:val="20"/>
+          <w:szCs w:val="20"/>
+        </w:rPr>
+      </w:pPr>
+      <w:r>
+        <w:rPr>
+          <w:sz w:val="20"/>
+          <w:szCs w:val="20"/>
+        </w:rPr>
+        <w:t>A</w:t>
+      </w:r>
+      <w:r>
+        <w:rPr>
+          <w:sz w:val="20"/>
+          <w:szCs w:val="20"/>
+        </w:rPr>
+        <w:t>PPLICANT:</w:t>
+      </w:r>
+      <w:r>
+        <w:rPr>
+          <w:sz w:val="20"/>
+          <w:szCs w:val="20"/>
+        </w:rPr>
+        <w:t xml:space="preserve"> </w:t>
+      </w:r>
+      <w:r>
+        <w:rPr>
+          <w:sz w:val="20"/>
+          <w:szCs w:val="20"/>
+        </w:rPr>
+        <w:t xml:space="preserve"> an applicant can only view their profile details </w:t>
+      </w:r>
+      <w:r>
+        <w:rPr>
+          <w:sz w:val="20"/>
+          <w:szCs w:val="20"/>
+        </w:rPr>
+        <w:t>and application status.</w:t>
+      </w:r>
+    </w:p>
+    <w:p>
+      <w:pPr>
+        <w:rPr>
+          <w:sz w:val="20"/>
+          <w:szCs w:val="20"/>
+        </w:rPr>
+      </w:pPr>
+      <w:r>
+        <w:rPr>
+          <w:sz w:val="20"/>
+          <w:szCs w:val="20"/>
+        </w:rPr>
+        <w:t>STUDENT: A stud</w:t>
+      </w:r>
+      <w:r>
+        <w:rPr>
+          <w:sz w:val="20"/>
+          <w:szCs w:val="20"/>
+        </w:rPr>
+        <w:t xml:space="preserve">ent can do what an applicant can and </w:t>
+      </w:r>
+      <w:r>
+        <w:rPr>
+          <w:sz w:val="20"/>
+          <w:szCs w:val="20"/>
+        </w:rPr>
+        <w:t>can also register/deregister for modules and view their modules.</w:t>
+      </w:r>
+    </w:p>
+    <w:p>
+      <w:pPr>
+        <w:rPr>
+          <w:sz w:val="20"/>
+          <w:szCs w:val="20"/>
+        </w:rPr>
+      </w:pPr>
+      <w:r>
+        <w:rPr>
+          <w:sz w:val="20"/>
+          <w:szCs w:val="20"/>
+        </w:rPr>
+        <w:t xml:space="preserve">MODERATOR: A moderator can </w:t>
+      </w:r>
+      <w:r>
+        <w:rPr>
+          <w:sz w:val="20"/>
+          <w:szCs w:val="20"/>
+        </w:rPr>
+        <w:t>create</w:t>
+      </w:r>
+      <w:r>
+        <w:rPr>
+          <w:sz w:val="20"/>
+          <w:szCs w:val="20"/>
+        </w:rPr>
+        <w:t xml:space="preserve"> and remove modules as well as post content to the modules they are moderator of</w:t>
+      </w:r>
+      <w:r>
+        <w:rPr>
+          <w:sz w:val="20"/>
+          <w:szCs w:val="20"/>
+        </w:rPr>
+        <w:t>.</w:t>
+      </w:r>
+    </w:p>
+    <w:p>
+      <w:pPr>
+        <w:rPr>
+          <w:sz w:val="20"/>
+          <w:szCs w:val="20"/>
+        </w:rPr>
+      </w:pPr>
+      <w:r>
+        <w:rPr>
+          <w:sz w:val="20"/>
+          <w:szCs w:val="20"/>
+        </w:rPr>
+        <w:t xml:space="preserve">ADMIN: an admin </w:t>
+      </w:r>
+      <w:r>
+        <w:rPr>
+          <w:sz w:val="20"/>
+          <w:szCs w:val="20"/>
+        </w:rPr>
+        <w:t>has the authority to access all functionality of the application.</w:t>
+      </w:r>
+    </w:p>
+    <w:p>
+      <w:pPr>
+        <w:rPr>
+          <w:sz w:val="20"/>
+          <w:szCs w:val="20"/>
+        </w:rPr>
+      </w:pPr>
+      <w:r>
+        <w:rPr>
+          <w:sz w:val="20"/>
+          <w:szCs w:val="20"/>
+        </w:rPr>
+        <w:t>There is noticeably a separate role hierarchy namely ADMIN &gt; MODERATOR and ADMIN &gt; STUDENT &gt; APPLICANT</w:t>
+      </w:r>
+      <w:r>
+        <w:rPr>
+          <w:sz w:val="20"/>
+          <w:szCs w:val="20"/>
+        </w:rPr>
+        <w:t>. This is done to support Least Privilege.</w:t>
+      </w:r>
+    </w:p>
+    <w:p>
+      <w:pPr>
+        <w:rPr>
+          <w:sz w:val="20"/>
+          <w:szCs w:val="20"/>
+        </w:rPr>
+      </w:pPr>
+      <w:r>
+        <w:rPr>
+          <w:sz w:val="20"/>
+          <w:szCs w:val="20"/>
+        </w:rPr>
+        <w:t xml:space="preserve">ABAC is used to implement access control for the modules </w:t>
+      </w:r>
+      <w:r>
+        <w:rPr>
+          <w:sz w:val="20"/>
+          <w:szCs w:val="20"/>
+        </w:rPr>
+        <w:t>where students are only granted access</w:t>
+      </w:r>
+      <w:r>
+        <w:rPr>
+          <w:sz w:val="20"/>
+          <w:szCs w:val="20"/>
+        </w:rPr>
+        <w:t xml:space="preserve"> (student access)</w:t>
+      </w:r>
+      <w:r>
+        <w:rPr>
+          <w:sz w:val="20"/>
+          <w:szCs w:val="20"/>
+        </w:rPr>
+        <w:t xml:space="preserve"> to modules they are registered for and </w:t>
+      </w:r>
+      <w:r>
+        <w:rPr>
+          <w:sz w:val="20"/>
+          <w:szCs w:val="20"/>
+        </w:rPr>
+        <w:t>moderator’s</w:t>
+      </w:r>
+      <w:r>
+        <w:rPr>
+          <w:sz w:val="20"/>
+          <w:szCs w:val="20"/>
+        </w:rPr>
+        <w:t xml:space="preserve"> access</w:t>
+      </w:r>
+      <w:r>
+        <w:rPr>
+          <w:sz w:val="20"/>
+          <w:szCs w:val="20"/>
+        </w:rPr>
+        <w:t xml:space="preserve"> (moderator </w:t>
+      </w:r>
+      <w:r>
+        <w:rPr>
+          <w:sz w:val="20"/>
+          <w:szCs w:val="20"/>
+        </w:rPr>
+        <w:t>access) to</w:t>
+      </w:r>
+      <w:r>
+        <w:rPr>
+          <w:sz w:val="20"/>
+          <w:szCs w:val="20"/>
+        </w:rPr>
+        <w:t xml:space="preserve"> modules they are </w:t>
+      </w:r>
+      <w:r>
+        <w:rPr>
+          <w:sz w:val="20"/>
+          <w:szCs w:val="20"/>
+        </w:rPr>
+        <w:t>moderators of.</w:t>
+      </w:r>
+    </w:p>
+    <w:p>
+      <w:pPr>
+        <w:rPr>
+          <w:sz w:val="20"/>
+          <w:szCs w:val="20"/>
+        </w:rPr>
+      </w:pPr>
+      <w:r>
+        <w:rPr>
+          <w:b/>
+          <w:bCs/>
+          <w:sz w:val="20"/>
+          <w:szCs w:val="20"/>
+        </w:rPr>
+        <w:t>AUTHORIZATION / ACESSS CONTROL</w:t>
+      </w:r>
+      <w:r>
+        <w:rPr>
+          <w:sz w:val="20"/>
+          <w:szCs w:val="20"/>
+        </w:rPr>
+        <w:t xml:space="preserve"> </w:t>
+      </w:r>
+    </w:p>
+    <w:p>
+      <w:pPr>
+        <w:rPr>
+          <w:sz w:val="20"/>
+          <w:szCs w:val="20"/>
+        </w:rPr>
+      </w:pPr>
+      <w:r>
+        <w:rPr>
+          <w:sz w:val="20"/>
+          <w:szCs w:val="20"/>
+        </w:rPr>
+        <w:t>I i</w:t>
+      </w:r>
+      <w:r>
+        <w:rPr>
+          <w:sz w:val="20"/>
+          <w:szCs w:val="20"/>
+        </w:rPr>
+        <w:t xml:space="preserve">mplemented a hybrid </w:t>
+      </w:r>
+      <w:r>
+        <w:rPr>
+          <w:sz w:val="20"/>
+          <w:szCs w:val="20"/>
+        </w:rPr>
+        <w:t>access control</w:t>
+      </w:r>
+      <w:r>
+        <w:rPr>
+          <w:sz w:val="20"/>
+          <w:szCs w:val="20"/>
+        </w:rPr>
+        <w:t xml:space="preserve"> solution combining Role-Based Access Control (RBAC) and Attribute-Based Access Control (ABAC). Users are assigned a single role for simplicity and to</w:t>
+      </w:r>
+      <w:r>
+        <w:rPr>
+          <w:sz w:val="20"/>
+          <w:szCs w:val="20"/>
+        </w:rPr>
+        <w:t xml:space="preserve"> a</w:t>
+      </w:r>
+      <w:r>
+        <w:rPr>
+          <w:sz w:val="20"/>
+          <w:szCs w:val="20"/>
+        </w:rPr>
+        <w:t>dhere to</w:t>
+      </w:r>
+      <w:r>
+        <w:rPr>
+          <w:sz w:val="20"/>
+          <w:szCs w:val="20"/>
+        </w:rPr>
+        <w:t xml:space="preserve"> </w:t>
+      </w:r>
+      <w:r>
+        <w:rPr>
+          <w:sz w:val="20"/>
+          <w:szCs w:val="20"/>
+        </w:rPr>
+        <w:t>principles of Least Privilege and Separation of Concerns:</w:t>
+      </w:r>
+    </w:p>
+    <w:p>
+      <w:pPr>
+        <w:pStyle w:val="ListParagraph"/>
+        <w:numPr>
+          <w:ilvl w:val="0"/>
+          <w:numId w:val="1"/>
+        </w:numPr>
+        <w:rPr>
+          <w:sz w:val="20"/>
+          <w:szCs w:val="20"/>
+        </w:rPr>
+      </w:pPr>
+      <w:r>
+        <w:rPr>
+          <w:sz w:val="20"/>
+          <w:szCs w:val="20"/>
+        </w:rPr>
+        <w:t>APPLICANT: Can view profile details and application status.</w:t>
+      </w:r>
+    </w:p>
+    <w:p>
+      <w:pPr>
+        <w:pStyle w:val="ListParagraph"/>
+        <w:numPr>
+          <w:ilvl w:val="0"/>
+          <w:numId w:val="1"/>
+        </w:numPr>
+        <w:rPr>
+          <w:sz w:val="20"/>
+          <w:szCs w:val="20"/>
+        </w:rPr>
+      </w:pPr>
+      <w:r>
+        <w:rPr>
+          <w:sz w:val="20"/>
+          <w:szCs w:val="20"/>
+        </w:rPr>
+        <w:t xml:space="preserve">STUDENT: Can perform applicant tasks and </w:t>
+      </w:r>
+      <w:r>
+        <w:rPr>
+          <w:sz w:val="20"/>
+          <w:szCs w:val="20"/>
+        </w:rPr>
+        <w:t xml:space="preserve">can </w:t>
+      </w:r>
+      <w:r>
+        <w:rPr>
+          <w:sz w:val="20"/>
+          <w:szCs w:val="20"/>
+        </w:rPr>
+        <w:t>register/deregister for modules, view module details.</w:t>
+      </w:r>
+    </w:p>
+    <w:p>
+      <w:pPr>
+        <w:pStyle w:val="ListParagraph"/>
+        <w:numPr>
+          <w:ilvl w:val="0"/>
+          <w:numId w:val="1"/>
+        </w:numPr>
+        <w:rPr>
+          <w:sz w:val="20"/>
+          <w:szCs w:val="20"/>
+        </w:rPr>
+      </w:pPr>
+      <w:r>
+        <w:rPr>
+          <w:sz w:val="20"/>
+          <w:szCs w:val="20"/>
+        </w:rPr>
+        <w:t>MODERATOR: Can create/remove modules, post content to assigned modules.</w:t>
+      </w:r>
+    </w:p>
+    <w:p>
+      <w:pPr>
+        <w:pStyle w:val="ListParagraph"/>
+        <w:numPr>
+          <w:ilvl w:val="0"/>
+          <w:numId w:val="1"/>
+        </w:numPr>
+        <w:rPr>
+          <w:sz w:val="20"/>
+          <w:szCs w:val="20"/>
+        </w:rPr>
+      </w:pPr>
+      <w:r>
+        <w:rPr>
+          <w:sz w:val="20"/>
+          <w:szCs w:val="20"/>
+        </w:rPr>
+        <w:t>ADMIN: Has full access to all application function</w:t>
+      </w:r>
+      <w:r>
+        <w:rPr>
+          <w:sz w:val="20"/>
+          <w:szCs w:val="20"/>
+        </w:rPr>
+        <w:t>s</w:t>
+      </w:r>
+      <w:r>
+        <w:rPr>
+          <w:sz w:val="20"/>
+          <w:szCs w:val="20"/>
+        </w:rPr>
+        <w:t>.</w:t>
+      </w:r>
+    </w:p>
+    <w:p>
+      <w:pPr>
+        <w:rPr>
+          <w:sz w:val="20"/>
+          <w:szCs w:val="20"/>
+        </w:rPr>
+      </w:pPr>
+      <w:r>
+        <w:rPr>
+          <w:sz w:val="20"/>
+          <w:szCs w:val="20"/>
+        </w:rPr>
+        <w:t>A r</w:t>
+      </w:r>
+      <w:r>
+        <w:rPr>
+          <w:sz w:val="20"/>
+          <w:szCs w:val="20"/>
+        </w:rPr>
+        <w:t xml:space="preserve">ole hierarchy is established as ADMIN &gt; MODERATOR and ADMIN &gt; STUDENT &gt; APPLICANT to enforce Least Privilege. ABAC is utilized for module access control, granting students access only to registered modules and </w:t>
+      </w:r>
+      <w:r>
+        <w:rPr>
+          <w:sz w:val="20"/>
+          <w:szCs w:val="20"/>
+        </w:rPr>
+        <w:t>moderators’</w:t>
+      </w:r>
+      <w:r>
+        <w:rPr>
+          <w:sz w:val="20"/>
+          <w:szCs w:val="20"/>
+        </w:rPr>
+        <w:t xml:space="preserve"> access only to assigned modules.</w:t>
+      </w:r>
+      <w:r>
+        <w:rPr>
+          <w:sz w:val="20"/>
+          <w:szCs w:val="20"/>
+        </w:rPr>
+        <w:t xml:space="preserve"> Spring Boot </w:t>
+      </w:r>
+      <w:r>
+        <w:rPr>
+          <w:sz w:val="20"/>
+          <w:szCs w:val="20"/>
+        </w:rPr>
+        <w:t>was used to accomplish this through filtering and request pattern matching</w:t>
+      </w:r>
+      <w:r>
+        <w:rPr>
+          <w:sz w:val="20"/>
+          <w:szCs w:val="20"/>
+        </w:rPr>
+        <w:t>.</w:t>
+      </w:r>
+    </w:p>
+    <w:p>
+      <w:pPr>
+        <w:rPr>
+          <w:b/>
+          <w:bCs/>
+          <w:sz w:val="20"/>
+          <w:szCs w:val="20"/>
+        </w:rPr>
+      </w:pPr>
+      <w:r>
+        <w:rPr>
+          <w:b/>
+          <w:bCs/>
+          <w:sz w:val="20"/>
+          <w:szCs w:val="20"/>
+        </w:rPr>
+        <w:t>A</w:t>
+      </w:r>
+      <w:r>
+        <w:rPr>
+          <w:b/>
+          <w:bCs/>
+          <w:sz w:val="20"/>
+          <w:szCs w:val="20"/>
+        </w:rPr>
+        <w:t>UTHENTICATION</w:t>
+      </w:r>
+      <w:r>
+        <w:rPr>
+          <w:b/>
+          <w:bCs/>
+          <w:sz w:val="20"/>
+          <w:szCs w:val="20"/>
+        </w:rPr>
+        <w:t>:</w:t>
+      </w:r>
+    </w:p>
+    <w:p>
+      <w:pPr>
+        <w:rPr>
+          <w:sz w:val="20"/>
+          <w:szCs w:val="20"/>
+        </w:rPr>
+      </w:pPr>
+      <w:r>
+        <w:rPr>
+          <w:sz w:val="20"/>
+          <w:szCs w:val="20"/>
+        </w:rPr>
+        <w:t xml:space="preserve">In the application I implemented MFA for the application process </w:t>
+      </w:r>
+      <w:r>
+        <w:rPr>
+          <w:sz w:val="20"/>
+          <w:szCs w:val="20"/>
+        </w:rPr>
+        <w:t xml:space="preserve">with </w:t>
+      </w:r>
+      <w:r>
+        <w:rPr>
+          <w:sz w:val="20"/>
+          <w:szCs w:val="20"/>
+        </w:rPr>
+        <w:t>ReCAPTCHA</w:t>
+      </w:r>
+      <w:r>
+        <w:rPr>
+          <w:sz w:val="20"/>
+          <w:szCs w:val="20"/>
+        </w:rPr>
+        <w:t xml:space="preserve"> and </w:t>
+      </w:r>
+      <w:r>
+        <w:rPr>
+          <w:sz w:val="20"/>
+          <w:szCs w:val="20"/>
+        </w:rPr>
+        <w:t>email verification</w:t>
+      </w:r>
+      <w:r>
+        <w:rPr>
+          <w:sz w:val="20"/>
+          <w:szCs w:val="20"/>
+        </w:rPr>
+        <w:t>.</w:t>
+      </w:r>
+      <w:r>
+        <w:rPr>
+          <w:sz w:val="20"/>
+          <w:szCs w:val="20"/>
+        </w:rPr>
+        <w:t xml:space="preserve"> And then there is the use of username and password</w:t>
+      </w:r>
+      <w:r>
+        <w:rPr>
+          <w:sz w:val="20"/>
+          <w:szCs w:val="20"/>
+        </w:rPr>
+        <w:t xml:space="preserve"> authentication for login but additional email confirmation for logins from different </w:t>
+      </w:r>
+      <w:r>
+        <w:rPr>
+          <w:sz w:val="20"/>
+          <w:szCs w:val="20"/>
+        </w:rPr>
+        <w:t>devices.</w:t>
+      </w:r>
+      <w:r>
+        <w:rPr>
+          <w:sz w:val="20"/>
+          <w:szCs w:val="20"/>
+        </w:rPr>
+        <w:t xml:space="preserve"> JWT tokens are used for subsequent authentication</w:t>
+      </w:r>
+      <w:r>
+        <w:rPr>
+          <w:sz w:val="20"/>
+          <w:szCs w:val="20"/>
+        </w:rPr>
+        <w:t xml:space="preserve"> purposes.</w:t>
+      </w:r>
+    </w:p>
+    <w:p>
+      <w:pPr>
+        <w:rPr>
+          <w:i/>
+          <w:iCs/>
+          <w:sz w:val="20"/>
+          <w:szCs w:val="20"/>
+        </w:rPr>
+      </w:pPr>
+      <w:r>
+        <w:rPr>
+          <w:i/>
+          <w:iCs/>
+          <w:sz w:val="20"/>
+          <w:szCs w:val="20"/>
+        </w:rPr>
+        <w:t>ReCAPTCHA</w:t>
+      </w:r>
+    </w:p>
+    <w:p>
+      <w:pPr>
+        <w:rPr>
+          <w:i/>
+          <w:iCs/>
+          <w:sz w:val="20"/>
+          <w:szCs w:val="20"/>
+        </w:rPr>
+      </w:pPr>
+      <w:r>
+        <w:rPr>
+          <w:i/>
+          <w:iCs/>
+          <w:sz w:val="20"/>
+          <w:szCs w:val="20"/>
+        </w:rPr>
+        <w:t>Email Verification</w:t>
+      </w:r>
+    </w:p>
+    <w:p>
+      <w:pPr>
+        <w:rPr>
+          <w:i/>
+          <w:iCs/>
+          <w:sz w:val="20"/>
+          <w:szCs w:val="20"/>
+        </w:rPr>
+      </w:pPr>
+      <w:r>
+        <w:rPr>
+          <w:i/>
+          <w:iCs/>
+          <w:sz w:val="20"/>
+          <w:szCs w:val="20"/>
+        </w:rPr>
+        <w:t>Username and passwo</w:t>
+      </w:r>
+      <w:r>
+        <w:rPr>
+          <w:i/>
+          <w:iCs/>
+          <w:sz w:val="20"/>
+          <w:szCs w:val="20"/>
+        </w:rPr>
+        <w:t>rd</w:t>
+      </w:r>
+    </w:p>
+    <w:p>
+      <w:pPr>
+        <w:rPr>
+          <w:sz w:val="20"/>
+          <w:szCs w:val="20"/>
+        </w:rPr>
+      </w:pPr>
+      <w:r>
+        <w:rPr>
+          <w:sz w:val="20"/>
+          <w:szCs w:val="20"/>
+        </w:rPr>
+        <w:t xml:space="preserve">Usernames </w:t>
+      </w:r>
+      <w:r>
+        <w:rPr>
+          <w:sz w:val="20"/>
+          <w:szCs w:val="20"/>
+        </w:rPr>
+        <w:t>must be uniq</w:t>
+      </w:r>
+      <w:r>
+        <w:rPr>
+          <w:sz w:val="20"/>
+          <w:szCs w:val="20"/>
+        </w:rPr>
+        <w:t xml:space="preserve">ue and have a length of (3-30) and are restricted to alphanumeric characters and </w:t>
+      </w:r>
+      <w:r>
+        <w:rPr>
+          <w:sz w:val="20"/>
+          <w:szCs w:val="20"/>
+        </w:rPr>
+        <w:t>a subset of special characters.</w:t>
+      </w:r>
+      <w:r>
+        <w:rPr>
+          <w:sz w:val="20"/>
+          <w:szCs w:val="20"/>
+        </w:rPr>
+        <w:t xml:space="preserve"> Passwords are </w:t>
+      </w:r>
+      <w:r>
+        <w:rPr>
+          <w:sz w:val="20"/>
+          <w:szCs w:val="20"/>
+        </w:rPr>
+        <w:t xml:space="preserve">also subject to similar restrictions </w:t>
+      </w:r>
+      <w:r>
+        <w:rPr>
+          <w:sz w:val="20"/>
+          <w:szCs w:val="20"/>
+        </w:rPr>
+        <w:t>but must have a length of at least 8 characters.</w:t>
+      </w:r>
+    </w:p>
+    <w:p>
+      <w:pPr>
+        <w:rPr>
+          <w:i/>
+          <w:iCs/>
+          <w:sz w:val="20"/>
+          <w:szCs w:val="20"/>
+        </w:rPr>
+      </w:pPr>
+      <w:r>
+        <w:rPr>
+          <w:i/>
+          <w:iCs/>
+          <w:sz w:val="20"/>
+          <w:szCs w:val="20"/>
+        </w:rPr>
+        <w:lastRenderedPageBreak/>
+        <w:t>JWT Tokens</w:t>
+      </w:r>
+    </w:p>
+    <w:p>
+      <w:pPr>
+        <w:rPr>
+          <w:sz w:val="20"/>
+          <w:szCs w:val="20"/>
+        </w:rPr>
+      </w:pPr>
+      <w:r>
+        <w:rPr>
+          <w:sz w:val="20"/>
+          <w:szCs w:val="20"/>
+        </w:rPr>
+        <w:t>For authentication I implemented token-based authentication, namely JWT token authentication.</w:t>
+      </w:r>
+      <w:r>
+        <w:rPr>
+          <w:sz w:val="20"/>
+          <w:szCs w:val="20"/>
+        </w:rPr>
+        <w:t xml:space="preserve"> The toke</w:t>
+      </w:r>
+      <w:r>
+        <w:rPr>
+          <w:sz w:val="20"/>
+          <w:szCs w:val="20"/>
+        </w:rPr>
+        <w:t xml:space="preserve">n </w:t>
+      </w:r>
+      <w:r>
+        <w:rPr>
+          <w:sz w:val="20"/>
+          <w:szCs w:val="20"/>
+        </w:rPr>
+        <w:t xml:space="preserve">only contains content that isn’t PII (Personally Identifiable Information) </w:t>
+      </w:r>
+      <w:r>
+        <w:rPr>
+          <w:sz w:val="20"/>
+          <w:szCs w:val="20"/>
+        </w:rPr>
+        <w:t xml:space="preserve">but </w:t>
+      </w:r>
+      <w:r>
+        <w:rPr>
+          <w:sz w:val="20"/>
+          <w:szCs w:val="20"/>
+        </w:rPr>
+        <w:t xml:space="preserve">besides their username for identification and authorization purposes it also contains the </w:t>
+      </w:r>
+      <w:r>
+        <w:rPr>
+          <w:sz w:val="20"/>
+          <w:szCs w:val="20"/>
+        </w:rPr>
+        <w:t>user’s</w:t>
+      </w:r>
+      <w:r>
+        <w:rPr>
+          <w:sz w:val="20"/>
+          <w:szCs w:val="20"/>
+        </w:rPr>
+        <w:t xml:space="preserve"> role</w:t>
+      </w:r>
+      <w:r>
+        <w:rPr>
+          <w:sz w:val="20"/>
+          <w:szCs w:val="20"/>
+        </w:rPr>
+        <w:t xml:space="preserve"> (this isn’t used for access control purposes but </w:t>
+      </w:r>
+      <w:r>
+        <w:rPr>
+          <w:sz w:val="20"/>
+          <w:szCs w:val="20"/>
+        </w:rPr>
+        <w:t>merely for the front end to decide what to display)</w:t>
+      </w:r>
+      <w:r>
+        <w:rPr>
+          <w:sz w:val="20"/>
+          <w:szCs w:val="20"/>
+        </w:rPr>
+        <w:t>,</w:t>
+      </w:r>
+      <w:r>
+        <w:rPr>
+          <w:sz w:val="20"/>
+          <w:szCs w:val="20"/>
+        </w:rPr>
+        <w:t xml:space="preserve"> the issuer (backend service) </w:t>
+      </w:r>
+      <w:r>
+        <w:rPr>
+          <w:sz w:val="20"/>
+          <w:szCs w:val="20"/>
+        </w:rPr>
+        <w:t xml:space="preserve">and the id of the intended audience. This information will </w:t>
+      </w:r>
+      <w:r>
+        <w:rPr>
+          <w:sz w:val="20"/>
+          <w:szCs w:val="20"/>
+        </w:rPr>
+        <w:t xml:space="preserve">be kept confidential in transit </w:t>
+      </w:r>
+      <w:r>
+        <w:rPr>
+          <w:sz w:val="20"/>
+          <w:szCs w:val="20"/>
+        </w:rPr>
+        <w:t>(HTTPS).</w:t>
+      </w:r>
+    </w:p>
+    <w:p>
+      <w:pPr>
+        <w:rPr>
+          <w:b/>
+          <w:bCs/>
+          <w:sz w:val="20"/>
+          <w:szCs w:val="20"/>
+        </w:rPr>
+      </w:pPr>
+      <w:r>
+        <w:rPr>
+          <w:b/>
+          <w:bCs/>
+          <w:sz w:val="20"/>
+          <w:szCs w:val="20"/>
+        </w:rPr>
+        <w:t>DATA INTEGRITY:</w:t>
+      </w:r>
+    </w:p>
+    <w:p>
+      <w:pPr>
+        <w:rPr>
+          <w:b/>
+          <w:bCs/>
+          <w:sz w:val="20"/>
+          <w:szCs w:val="20"/>
+        </w:rPr>
+      </w:pPr>
+      <w:r>
+        <w:rPr>
+          <w:b/>
+          <w:bCs/>
+          <w:sz w:val="20"/>
+          <w:szCs w:val="20"/>
+        </w:rPr>
+        <w:t>LOGGING AND MONITORING:</w:t>
+      </w:r>
+    </w:p>
+    <w:p>
+      <w:pPr>
+        <w:rPr>
+          <w:b/>
+          <w:bCs/>
+          <w:sz w:val="20"/>
+          <w:szCs w:val="20"/>
+        </w:rPr>
+      </w:pPr>
+      <w:r>
+        <w:rPr>
+          <w:b/>
+          <w:bCs/>
+          <w:sz w:val="20"/>
+          <w:szCs w:val="20"/>
+        </w:rPr>
+        <w:t>SECURITY TESTING:</w:t>
+      </w:r>
+    </w:p>
+    <w:p>
+      <w:pPr>
+        <w:rPr>
+          <w:b/>
+          <w:bCs/>
+          <w:sz w:val="20"/>
+          <w:szCs w:val="20"/>
+        </w:rPr>
+      </w:pPr>
+    </w:p>
+    <w:p>
+      <w:pPr>
+        <w:rPr>
+          <w:sz w:val="20"/>
+          <w:szCs w:val="20"/>
+        </w:rPr>
+      </w:pPr>
+    </w:p>
+    <w:p>
+      <w:pPr>
+        <w:rPr>
+          <w:sz w:val="20"/>
+          <w:szCs w:val="20"/>
+        </w:rPr>
+      </w:pPr>
+    </w:p>
+    <w:p>
+      <w:pPr>
+        <w:rPr>
+          <w:sz w:val="20"/>
+          <w:szCs w:val="20"/>
+        </w:rPr>
+      </w:pPr>
     </w:p>
     <w:sectPr>
       <w:pgSz w:w="11906" w:h="16838"/>

</xml_diff>